<commit_message>
link of repo in Documentation.docx updated
</commit_message>
<xml_diff>
--- a/Documentation.docx
+++ b/Documentation.docx
@@ -65,23 +65,19 @@
       <w:pPr>
         <w:jc w:val="center"/>
       </w:pPr>
-      <w:r>
-        <w:t xml:space="preserve">Git: </w:t>
-      </w:r>
-      <w:hyperlink r:id="rId7" w:history="1">
-        <w:r>
-          <w:rPr>
-            <w:rStyle w:val="Hyperlink"/>
-          </w:rPr>
-          <w:t>https://github.com/Vesper-Team/JavaScriptUI-DOM-TeamWork/tree/master/JavaScriptUI-DOM-TeamWork-Kinetic</w:t>
-        </w:r>
-        <w:r>
-          <w:rPr>
-            <w:rStyle w:val="Hyperlink"/>
-          </w:rPr>
-          <w:t>The team</w:t>
-        </w:r>
-      </w:hyperlink>
+      <w:proofErr w:type="spellStart"/>
+      <w:r>
+        <w:t>Git</w:t>
+      </w:r>
+      <w:proofErr w:type="spellEnd"/>
+      <w:r>
+        <w:t xml:space="preserve">: </w:t>
+      </w:r>
+      <w:r>
+        <w:t>https://github.com/Vesper-Team/JavaScriptUI-DOM-TeamWork</w:t>
+      </w:r>
+      <w:bookmarkStart w:id="0" w:name="_GoBack"/>
+      <w:bookmarkEnd w:id="0"/>
     </w:p>
     <w:tbl>
       <w:tblPr>
@@ -137,6 +133,7 @@
                 <w:szCs w:val="24"/>
               </w:rPr>
             </w:pPr>
+            <w:proofErr w:type="spellStart"/>
             <w:r>
               <w:rPr>
                 <w:rFonts w:ascii="Helvetica" w:eastAsia="Times New Roman" w:hAnsi="Helvetica" w:cs="Helvetica"/>
@@ -148,6 +145,7 @@
               </w:rPr>
               <w:t>Име</w:t>
             </w:r>
+            <w:proofErr w:type="spellEnd"/>
           </w:p>
         </w:tc>
         <w:tc>
@@ -227,6 +225,7 @@
                 <w:szCs w:val="24"/>
               </w:rPr>
             </w:pPr>
+            <w:proofErr w:type="spellStart"/>
             <w:r>
               <w:rPr>
                 <w:rFonts w:ascii="Helvetica" w:eastAsia="Times New Roman" w:hAnsi="Helvetica" w:cs="Helvetica"/>
@@ -238,6 +237,7 @@
               </w:rPr>
               <w:t>Github</w:t>
             </w:r>
+            <w:proofErr w:type="spellEnd"/>
           </w:p>
         </w:tc>
       </w:tr>
@@ -275,15 +275,37 @@
                 <w:szCs w:val="24"/>
               </w:rPr>
             </w:pPr>
-            <w:r>
-              <w:rPr>
-                <w:rFonts w:ascii="Helvetica" w:eastAsia="Times New Roman" w:hAnsi="Helvetica" w:cs="Helvetica"/>
-                <w:color w:val="333333"/>
-                <w:sz w:val="24"/>
-                <w:szCs w:val="24"/>
-              </w:rPr>
-              <w:t>Огнян Коссов</w:t>
-            </w:r>
+            <w:proofErr w:type="spellStart"/>
+            <w:r>
+              <w:rPr>
+                <w:rFonts w:ascii="Helvetica" w:eastAsia="Times New Roman" w:hAnsi="Helvetica" w:cs="Helvetica"/>
+                <w:color w:val="333333"/>
+                <w:sz w:val="24"/>
+                <w:szCs w:val="24"/>
+              </w:rPr>
+              <w:t>Огнян</w:t>
+            </w:r>
+            <w:proofErr w:type="spellEnd"/>
+            <w:r>
+              <w:rPr>
+                <w:rFonts w:ascii="Helvetica" w:eastAsia="Times New Roman" w:hAnsi="Helvetica" w:cs="Helvetica"/>
+                <w:color w:val="333333"/>
+                <w:sz w:val="24"/>
+                <w:szCs w:val="24"/>
+              </w:rPr>
+              <w:t xml:space="preserve"> </w:t>
+            </w:r>
+            <w:proofErr w:type="spellStart"/>
+            <w:r>
+              <w:rPr>
+                <w:rFonts w:ascii="Helvetica" w:eastAsia="Times New Roman" w:hAnsi="Helvetica" w:cs="Helvetica"/>
+                <w:color w:val="333333"/>
+                <w:sz w:val="24"/>
+                <w:szCs w:val="24"/>
+              </w:rPr>
+              <w:t>Коссов</w:t>
+            </w:r>
+            <w:proofErr w:type="spellEnd"/>
           </w:p>
         </w:tc>
         <w:tc>
@@ -316,6 +338,7 @@
                 <w:szCs w:val="24"/>
               </w:rPr>
             </w:pPr>
+            <w:proofErr w:type="spellStart"/>
             <w:r>
               <w:rPr>
                 <w:rFonts w:ascii="Helvetica" w:eastAsia="Times New Roman" w:hAnsi="Helvetica" w:cs="Helvetica"/>
@@ -325,6 +348,7 @@
               </w:rPr>
               <w:t>kossov</w:t>
             </w:r>
+            <w:proofErr w:type="spellEnd"/>
           </w:p>
         </w:tc>
         <w:tc>
@@ -357,6 +381,7 @@
                 <w:szCs w:val="24"/>
               </w:rPr>
             </w:pPr>
+            <w:proofErr w:type="spellStart"/>
             <w:r>
               <w:rPr>
                 <w:rFonts w:ascii="Helvetica" w:eastAsia="Times New Roman" w:hAnsi="Helvetica" w:cs="Helvetica"/>
@@ -366,6 +391,7 @@
               </w:rPr>
               <w:t>kossov</w:t>
             </w:r>
+            <w:proofErr w:type="spellEnd"/>
           </w:p>
         </w:tc>
       </w:tr>
@@ -403,15 +429,37 @@
                 <w:szCs w:val="24"/>
               </w:rPr>
             </w:pPr>
-            <w:r>
-              <w:rPr>
-                <w:rFonts w:ascii="Helvetica" w:eastAsia="Times New Roman" w:hAnsi="Helvetica" w:cs="Helvetica"/>
-                <w:color w:val="333333"/>
-                <w:sz w:val="24"/>
-                <w:szCs w:val="24"/>
-              </w:rPr>
-              <w:t>Мартин Кръстев</w:t>
-            </w:r>
+            <w:proofErr w:type="spellStart"/>
+            <w:r>
+              <w:rPr>
+                <w:rFonts w:ascii="Helvetica" w:eastAsia="Times New Roman" w:hAnsi="Helvetica" w:cs="Helvetica"/>
+                <w:color w:val="333333"/>
+                <w:sz w:val="24"/>
+                <w:szCs w:val="24"/>
+              </w:rPr>
+              <w:t>Мартин</w:t>
+            </w:r>
+            <w:proofErr w:type="spellEnd"/>
+            <w:r>
+              <w:rPr>
+                <w:rFonts w:ascii="Helvetica" w:eastAsia="Times New Roman" w:hAnsi="Helvetica" w:cs="Helvetica"/>
+                <w:color w:val="333333"/>
+                <w:sz w:val="24"/>
+                <w:szCs w:val="24"/>
+              </w:rPr>
+              <w:t xml:space="preserve"> </w:t>
+            </w:r>
+            <w:proofErr w:type="spellStart"/>
+            <w:r>
+              <w:rPr>
+                <w:rFonts w:ascii="Helvetica" w:eastAsia="Times New Roman" w:hAnsi="Helvetica" w:cs="Helvetica"/>
+                <w:color w:val="333333"/>
+                <w:sz w:val="24"/>
+                <w:szCs w:val="24"/>
+              </w:rPr>
+              <w:t>Кръстев</w:t>
+            </w:r>
+            <w:proofErr w:type="spellEnd"/>
           </w:p>
         </w:tc>
         <w:tc>
@@ -444,6 +492,7 @@
                 <w:szCs w:val="24"/>
               </w:rPr>
             </w:pPr>
+            <w:proofErr w:type="spellStart"/>
             <w:r>
               <w:rPr>
                 <w:rFonts w:ascii="Helvetica" w:eastAsia="Times New Roman" w:hAnsi="Helvetica" w:cs="Helvetica"/>
@@ -453,6 +502,7 @@
               </w:rPr>
               <w:t>mr.krustevv</w:t>
             </w:r>
+            <w:proofErr w:type="spellEnd"/>
           </w:p>
         </w:tc>
         <w:tc>
@@ -485,6 +535,7 @@
                 <w:szCs w:val="24"/>
               </w:rPr>
             </w:pPr>
+            <w:proofErr w:type="spellStart"/>
             <w:r>
               <w:rPr>
                 <w:rFonts w:ascii="Helvetica" w:eastAsia="Times New Roman" w:hAnsi="Helvetica" w:cs="Helvetica"/>
@@ -494,6 +545,7 @@
               </w:rPr>
               <w:t>mr-krustev</w:t>
             </w:r>
+            <w:proofErr w:type="spellEnd"/>
           </w:p>
         </w:tc>
       </w:tr>
@@ -531,15 +583,37 @@
                 <w:szCs w:val="24"/>
               </w:rPr>
             </w:pPr>
-            <w:r>
-              <w:rPr>
-                <w:rFonts w:ascii="Helvetica" w:eastAsia="Times New Roman" w:hAnsi="Helvetica" w:cs="Helvetica"/>
-                <w:color w:val="333333"/>
-                <w:sz w:val="24"/>
-                <w:szCs w:val="24"/>
-              </w:rPr>
-              <w:t>Мартин Атанасов</w:t>
-            </w:r>
+            <w:proofErr w:type="spellStart"/>
+            <w:r>
+              <w:rPr>
+                <w:rFonts w:ascii="Helvetica" w:eastAsia="Times New Roman" w:hAnsi="Helvetica" w:cs="Helvetica"/>
+                <w:color w:val="333333"/>
+                <w:sz w:val="24"/>
+                <w:szCs w:val="24"/>
+              </w:rPr>
+              <w:t>Мартин</w:t>
+            </w:r>
+            <w:proofErr w:type="spellEnd"/>
+            <w:r>
+              <w:rPr>
+                <w:rFonts w:ascii="Helvetica" w:eastAsia="Times New Roman" w:hAnsi="Helvetica" w:cs="Helvetica"/>
+                <w:color w:val="333333"/>
+                <w:sz w:val="24"/>
+                <w:szCs w:val="24"/>
+              </w:rPr>
+              <w:t xml:space="preserve"> </w:t>
+            </w:r>
+            <w:proofErr w:type="spellStart"/>
+            <w:r>
+              <w:rPr>
+                <w:rFonts w:ascii="Helvetica" w:eastAsia="Times New Roman" w:hAnsi="Helvetica" w:cs="Helvetica"/>
+                <w:color w:val="333333"/>
+                <w:sz w:val="24"/>
+                <w:szCs w:val="24"/>
+              </w:rPr>
+              <w:t>Атанасов</w:t>
+            </w:r>
+            <w:proofErr w:type="spellEnd"/>
           </w:p>
         </w:tc>
         <w:tc>
@@ -572,6 +646,7 @@
                 <w:szCs w:val="24"/>
               </w:rPr>
             </w:pPr>
+            <w:proofErr w:type="spellStart"/>
             <w:r>
               <w:rPr>
                 <w:rFonts w:ascii="Helvetica" w:eastAsia="Times New Roman" w:hAnsi="Helvetica" w:cs="Helvetica"/>
@@ -581,6 +656,7 @@
               </w:rPr>
               <w:t>jumarto</w:t>
             </w:r>
+            <w:proofErr w:type="spellEnd"/>
           </w:p>
         </w:tc>
         <w:tc>
@@ -613,6 +689,7 @@
                 <w:szCs w:val="24"/>
               </w:rPr>
             </w:pPr>
+            <w:proofErr w:type="spellStart"/>
             <w:r>
               <w:rPr>
                 <w:rFonts w:ascii="Helvetica" w:eastAsia="Times New Roman" w:hAnsi="Helvetica" w:cs="Helvetica"/>
@@ -622,6 +699,7 @@
               </w:rPr>
               <w:t>juvemar</w:t>
             </w:r>
+            <w:proofErr w:type="spellEnd"/>
           </w:p>
         </w:tc>
       </w:tr>
@@ -659,15 +737,37 @@
                 <w:szCs w:val="24"/>
               </w:rPr>
             </w:pPr>
-            <w:r>
-              <w:rPr>
-                <w:rFonts w:ascii="Helvetica" w:eastAsia="Times New Roman" w:hAnsi="Helvetica" w:cs="Helvetica"/>
-                <w:color w:val="333333"/>
-                <w:sz w:val="24"/>
-                <w:szCs w:val="24"/>
-              </w:rPr>
-              <w:t>Драгомир Тачев</w:t>
-            </w:r>
+            <w:proofErr w:type="spellStart"/>
+            <w:r>
+              <w:rPr>
+                <w:rFonts w:ascii="Helvetica" w:eastAsia="Times New Roman" w:hAnsi="Helvetica" w:cs="Helvetica"/>
+                <w:color w:val="333333"/>
+                <w:sz w:val="24"/>
+                <w:szCs w:val="24"/>
+              </w:rPr>
+              <w:t>Драгомир</w:t>
+            </w:r>
+            <w:proofErr w:type="spellEnd"/>
+            <w:r>
+              <w:rPr>
+                <w:rFonts w:ascii="Helvetica" w:eastAsia="Times New Roman" w:hAnsi="Helvetica" w:cs="Helvetica"/>
+                <w:color w:val="333333"/>
+                <w:sz w:val="24"/>
+                <w:szCs w:val="24"/>
+              </w:rPr>
+              <w:t xml:space="preserve"> </w:t>
+            </w:r>
+            <w:proofErr w:type="spellStart"/>
+            <w:r>
+              <w:rPr>
+                <w:rFonts w:ascii="Helvetica" w:eastAsia="Times New Roman" w:hAnsi="Helvetica" w:cs="Helvetica"/>
+                <w:color w:val="333333"/>
+                <w:sz w:val="24"/>
+                <w:szCs w:val="24"/>
+              </w:rPr>
+              <w:t>Тачев</w:t>
+            </w:r>
+            <w:proofErr w:type="spellEnd"/>
           </w:p>
         </w:tc>
         <w:tc>
@@ -700,6 +800,7 @@
                 <w:szCs w:val="24"/>
               </w:rPr>
             </w:pPr>
+            <w:proofErr w:type="spellStart"/>
             <w:r>
               <w:rPr>
                 <w:rFonts w:ascii="Helvetica" w:eastAsia="Times New Roman" w:hAnsi="Helvetica" w:cs="Helvetica"/>
@@ -709,6 +810,7 @@
               </w:rPr>
               <w:t>Dragomir.Tachev</w:t>
             </w:r>
+            <w:proofErr w:type="spellEnd"/>
           </w:p>
         </w:tc>
         <w:tc>
@@ -741,6 +843,7 @@
                 <w:szCs w:val="24"/>
               </w:rPr>
             </w:pPr>
+            <w:proofErr w:type="spellStart"/>
             <w:r>
               <w:rPr>
                 <w:rFonts w:ascii="Helvetica" w:eastAsia="Times New Roman" w:hAnsi="Helvetica" w:cs="Helvetica"/>
@@ -750,6 +853,7 @@
               </w:rPr>
               <w:t>DragomirTachev</w:t>
             </w:r>
+            <w:proofErr w:type="spellEnd"/>
           </w:p>
         </w:tc>
       </w:tr>
@@ -787,15 +891,37 @@
                 <w:szCs w:val="24"/>
               </w:rPr>
             </w:pPr>
-            <w:r>
-              <w:rPr>
-                <w:rFonts w:ascii="Helvetica" w:eastAsia="Times New Roman" w:hAnsi="Helvetica" w:cs="Helvetica"/>
-                <w:color w:val="333333"/>
-                <w:sz w:val="24"/>
-                <w:szCs w:val="24"/>
-              </w:rPr>
-              <w:t>Борислав Георгиев</w:t>
-            </w:r>
+            <w:proofErr w:type="spellStart"/>
+            <w:r>
+              <w:rPr>
+                <w:rFonts w:ascii="Helvetica" w:eastAsia="Times New Roman" w:hAnsi="Helvetica" w:cs="Helvetica"/>
+                <w:color w:val="333333"/>
+                <w:sz w:val="24"/>
+                <w:szCs w:val="24"/>
+              </w:rPr>
+              <w:t>Борислав</w:t>
+            </w:r>
+            <w:proofErr w:type="spellEnd"/>
+            <w:r>
+              <w:rPr>
+                <w:rFonts w:ascii="Helvetica" w:eastAsia="Times New Roman" w:hAnsi="Helvetica" w:cs="Helvetica"/>
+                <w:color w:val="333333"/>
+                <w:sz w:val="24"/>
+                <w:szCs w:val="24"/>
+              </w:rPr>
+              <w:t xml:space="preserve"> </w:t>
+            </w:r>
+            <w:proofErr w:type="spellStart"/>
+            <w:r>
+              <w:rPr>
+                <w:rFonts w:ascii="Helvetica" w:eastAsia="Times New Roman" w:hAnsi="Helvetica" w:cs="Helvetica"/>
+                <w:color w:val="333333"/>
+                <w:sz w:val="24"/>
+                <w:szCs w:val="24"/>
+              </w:rPr>
+              <w:t>Георгиев</w:t>
+            </w:r>
+            <w:proofErr w:type="spellEnd"/>
           </w:p>
         </w:tc>
         <w:tc>
@@ -828,6 +954,7 @@
                 <w:szCs w:val="24"/>
               </w:rPr>
             </w:pPr>
+            <w:proofErr w:type="spellStart"/>
             <w:r>
               <w:rPr>
                 <w:rFonts w:ascii="Helvetica" w:eastAsia="Times New Roman" w:hAnsi="Helvetica" w:cs="Helvetica"/>
@@ -837,6 +964,7 @@
               </w:rPr>
               <w:t>Boray</w:t>
             </w:r>
+            <w:proofErr w:type="spellEnd"/>
           </w:p>
         </w:tc>
         <w:tc>
@@ -869,6 +997,7 @@
                 <w:szCs w:val="24"/>
               </w:rPr>
             </w:pPr>
+            <w:proofErr w:type="spellStart"/>
             <w:r>
               <w:rPr>
                 <w:rFonts w:ascii="Helvetica" w:eastAsia="Times New Roman" w:hAnsi="Helvetica" w:cs="Helvetica"/>
@@ -878,6 +1007,7 @@
               </w:rPr>
               <w:t>Borayvor</w:t>
             </w:r>
+            <w:proofErr w:type="spellEnd"/>
           </w:p>
         </w:tc>
       </w:tr>
@@ -915,15 +1045,37 @@
                 <w:szCs w:val="24"/>
               </w:rPr>
             </w:pPr>
-            <w:r>
-              <w:rPr>
-                <w:rFonts w:ascii="Helvetica" w:eastAsia="Times New Roman" w:hAnsi="Helvetica" w:cs="Helvetica"/>
-                <w:color w:val="333333"/>
-                <w:sz w:val="24"/>
-                <w:szCs w:val="24"/>
-              </w:rPr>
-              <w:t>Еса Вехманен</w:t>
-            </w:r>
+            <w:proofErr w:type="spellStart"/>
+            <w:r>
+              <w:rPr>
+                <w:rFonts w:ascii="Helvetica" w:eastAsia="Times New Roman" w:hAnsi="Helvetica" w:cs="Helvetica"/>
+                <w:color w:val="333333"/>
+                <w:sz w:val="24"/>
+                <w:szCs w:val="24"/>
+              </w:rPr>
+              <w:t>Еса</w:t>
+            </w:r>
+            <w:proofErr w:type="spellEnd"/>
+            <w:r>
+              <w:rPr>
+                <w:rFonts w:ascii="Helvetica" w:eastAsia="Times New Roman" w:hAnsi="Helvetica" w:cs="Helvetica"/>
+                <w:color w:val="333333"/>
+                <w:sz w:val="24"/>
+                <w:szCs w:val="24"/>
+              </w:rPr>
+              <w:t xml:space="preserve"> </w:t>
+            </w:r>
+            <w:proofErr w:type="spellStart"/>
+            <w:r>
+              <w:rPr>
+                <w:rFonts w:ascii="Helvetica" w:eastAsia="Times New Roman" w:hAnsi="Helvetica" w:cs="Helvetica"/>
+                <w:color w:val="333333"/>
+                <w:sz w:val="24"/>
+                <w:szCs w:val="24"/>
+              </w:rPr>
+              <w:t>Вехманен</w:t>
+            </w:r>
+            <w:proofErr w:type="spellEnd"/>
           </w:p>
         </w:tc>
         <w:tc>
@@ -956,6 +1108,7 @@
                 <w:szCs w:val="24"/>
               </w:rPr>
             </w:pPr>
+            <w:proofErr w:type="spellStart"/>
             <w:r>
               <w:rPr>
                 <w:rFonts w:ascii="Helvetica" w:eastAsia="Times New Roman" w:hAnsi="Helvetica" w:cs="Helvetica"/>
@@ -965,6 +1118,7 @@
               </w:rPr>
               <w:t>Essobar</w:t>
             </w:r>
+            <w:proofErr w:type="spellEnd"/>
           </w:p>
         </w:tc>
         <w:tc>
@@ -997,6 +1151,7 @@
                 <w:szCs w:val="24"/>
               </w:rPr>
             </w:pPr>
+            <w:proofErr w:type="spellStart"/>
             <w:r>
               <w:rPr>
                 <w:rFonts w:ascii="Helvetica" w:eastAsia="Times New Roman" w:hAnsi="Helvetica" w:cs="Helvetica"/>
@@ -1006,6 +1161,7 @@
               </w:rPr>
               <w:t>Essobar</w:t>
             </w:r>
+            <w:proofErr w:type="spellEnd"/>
           </w:p>
         </w:tc>
       </w:tr>
@@ -1043,15 +1199,37 @@
                 <w:szCs w:val="24"/>
               </w:rPr>
             </w:pPr>
-            <w:r>
-              <w:rPr>
-                <w:rFonts w:ascii="Helvetica" w:eastAsia="Times New Roman" w:hAnsi="Helvetica" w:cs="Helvetica"/>
-                <w:color w:val="333333"/>
-                <w:sz w:val="24"/>
-                <w:szCs w:val="24"/>
-              </w:rPr>
-              <w:t>Кирил Колев</w:t>
-            </w:r>
+            <w:proofErr w:type="spellStart"/>
+            <w:r>
+              <w:rPr>
+                <w:rFonts w:ascii="Helvetica" w:eastAsia="Times New Roman" w:hAnsi="Helvetica" w:cs="Helvetica"/>
+                <w:color w:val="333333"/>
+                <w:sz w:val="24"/>
+                <w:szCs w:val="24"/>
+              </w:rPr>
+              <w:t>Кирил</w:t>
+            </w:r>
+            <w:proofErr w:type="spellEnd"/>
+            <w:r>
+              <w:rPr>
+                <w:rFonts w:ascii="Helvetica" w:eastAsia="Times New Roman" w:hAnsi="Helvetica" w:cs="Helvetica"/>
+                <w:color w:val="333333"/>
+                <w:sz w:val="24"/>
+                <w:szCs w:val="24"/>
+              </w:rPr>
+              <w:t xml:space="preserve"> </w:t>
+            </w:r>
+            <w:proofErr w:type="spellStart"/>
+            <w:r>
+              <w:rPr>
+                <w:rFonts w:ascii="Helvetica" w:eastAsia="Times New Roman" w:hAnsi="Helvetica" w:cs="Helvetica"/>
+                <w:color w:val="333333"/>
+                <w:sz w:val="24"/>
+                <w:szCs w:val="24"/>
+              </w:rPr>
+              <w:t>Колев</w:t>
+            </w:r>
+            <w:proofErr w:type="spellEnd"/>
           </w:p>
         </w:tc>
         <w:tc>
@@ -1405,7 +1583,7 @@
                     </pic:cNvPicPr>
                   </pic:nvPicPr>
                   <pic:blipFill>
-                    <a:blip r:embed="rId8" cstate="print">
+                    <a:blip r:embed="rId7" cstate="print">
                       <a:extLst>
                         <a:ext uri="{28A0092B-C50C-407E-A947-70E740481C1C}">
                           <a14:useLocalDpi xmlns:a14="http://schemas.microsoft.com/office/drawing/2010/main" val="0"/>
@@ -1462,7 +1640,25 @@
           <w:rFonts w:ascii="Times New Roman" w:hAnsi="Times New Roman" w:cs="Times New Roman"/>
           <w:sz w:val="28"/>
         </w:rPr>
-        <w:t xml:space="preserve">First player plays white, while second plays with black checkers(pieces, chips). </w:t>
+        <w:t xml:space="preserve">First player plays white, while second plays with black </w:t>
+      </w:r>
+      <w:proofErr w:type="gramStart"/>
+      <w:r>
+        <w:rPr>
+          <w:rStyle w:val="Emphasis"/>
+          <w:rFonts w:ascii="Times New Roman" w:hAnsi="Times New Roman" w:cs="Times New Roman"/>
+          <w:sz w:val="28"/>
+        </w:rPr>
+        <w:t>checkers(</w:t>
+      </w:r>
+      <w:proofErr w:type="gramEnd"/>
+      <w:r>
+        <w:rPr>
+          <w:rStyle w:val="Emphasis"/>
+          <w:rFonts w:ascii="Times New Roman" w:hAnsi="Times New Roman" w:cs="Times New Roman"/>
+          <w:sz w:val="28"/>
+        </w:rPr>
+        <w:t xml:space="preserve">pieces, chips). </w:t>
       </w:r>
       <w:r>
         <w:rPr>
@@ -1511,7 +1707,27 @@
           <w:sz w:val="20"/>
           <w:szCs w:val="20"/>
         </w:rPr>
-        <w:t>(see picture above)</w:t>
+        <w:t>(</w:t>
+      </w:r>
+      <w:proofErr w:type="gramStart"/>
+      <w:r>
+        <w:rPr>
+          <w:rStyle w:val="Emphasis"/>
+          <w:rFonts w:ascii="Arial" w:hAnsi="Arial" w:cs="Arial"/>
+          <w:sz w:val="20"/>
+          <w:szCs w:val="20"/>
+        </w:rPr>
+        <w:t>see</w:t>
+      </w:r>
+      <w:proofErr w:type="gramEnd"/>
+      <w:r>
+        <w:rPr>
+          <w:rStyle w:val="Emphasis"/>
+          <w:rFonts w:ascii="Arial" w:hAnsi="Arial" w:cs="Arial"/>
+          <w:sz w:val="20"/>
+          <w:szCs w:val="20"/>
+        </w:rPr>
+        <w:t xml:space="preserve"> picture above)</w:t>
       </w:r>
     </w:p>
     <w:p>
@@ -1532,8 +1748,6 @@
         </w:rPr>
         <w:t>The first player to extract his checkers wins the game.</w:t>
       </w:r>
-      <w:bookmarkStart w:id="0" w:name="_GoBack"/>
-      <w:bookmarkEnd w:id="0"/>
     </w:p>
     <w:p>
       <w:pPr>
@@ -1670,7 +1884,25 @@
           <w:rFonts w:ascii="Times New Roman" w:hAnsi="Times New Roman" w:cs="Times New Roman"/>
           <w:sz w:val="28"/>
         </w:rPr>
-        <w:t xml:space="preserve"> It is used KineticJS to operate with the canvas </w:t>
+        <w:t xml:space="preserve"> It is used </w:t>
+      </w:r>
+      <w:proofErr w:type="spellStart"/>
+      <w:r>
+        <w:rPr>
+          <w:rStyle w:val="Emphasis"/>
+          <w:rFonts w:ascii="Times New Roman" w:hAnsi="Times New Roman" w:cs="Times New Roman"/>
+          <w:sz w:val="28"/>
+        </w:rPr>
+        <w:t>KineticJS</w:t>
+      </w:r>
+      <w:proofErr w:type="spellEnd"/>
+      <w:r>
+        <w:rPr>
+          <w:rStyle w:val="Emphasis"/>
+          <w:rFonts w:ascii="Times New Roman" w:hAnsi="Times New Roman" w:cs="Times New Roman"/>
+          <w:sz w:val="28"/>
+        </w:rPr>
+        <w:t xml:space="preserve"> to operate with the canvas </w:t>
       </w:r>
       <w:r>
         <w:rPr>
@@ -1732,7 +1964,25 @@
           <w:rFonts w:ascii="Times New Roman" w:hAnsi="Times New Roman" w:cs="Times New Roman"/>
           <w:sz w:val="28"/>
         </w:rPr>
-        <w:t xml:space="preserve">The checkers are also done using KineticJS. They are circle objects with given fill and stroke. They are drawn by functions. As arguments the drawing functions take color of the checker, </w:t>
+        <w:t xml:space="preserve">The checkers are also done using </w:t>
+      </w:r>
+      <w:proofErr w:type="spellStart"/>
+      <w:r>
+        <w:rPr>
+          <w:rStyle w:val="Emphasis"/>
+          <w:rFonts w:ascii="Times New Roman" w:hAnsi="Times New Roman" w:cs="Times New Roman"/>
+          <w:sz w:val="28"/>
+        </w:rPr>
+        <w:t>KineticJS</w:t>
+      </w:r>
+      <w:proofErr w:type="spellEnd"/>
+      <w:r>
+        <w:rPr>
+          <w:rStyle w:val="Emphasis"/>
+          <w:rFonts w:ascii="Times New Roman" w:hAnsi="Times New Roman" w:cs="Times New Roman"/>
+          <w:sz w:val="28"/>
+        </w:rPr>
+        <w:t xml:space="preserve">. They are circle objects with given fill and stroke. They are drawn by functions. As arguments the drawing functions take color of the checker, </w:t>
       </w:r>
       <w:r>
         <w:rPr>
@@ -1760,13 +2010,23 @@
           <w:rFonts w:ascii="Times New Roman" w:hAnsi="Times New Roman" w:cs="Times New Roman"/>
         </w:rPr>
       </w:pPr>
-      <w:r>
-        <w:rPr>
-          <w:rStyle w:val="Emphasis"/>
-          <w:rFonts w:ascii="Times New Roman" w:hAnsi="Times New Roman" w:cs="Times New Roman"/>
-          <w:sz w:val="28"/>
-        </w:rPr>
-        <w:t>SweetAlert is used for the user game assistance.</w:t>
+      <w:proofErr w:type="spellStart"/>
+      <w:r>
+        <w:rPr>
+          <w:rStyle w:val="Emphasis"/>
+          <w:rFonts w:ascii="Times New Roman" w:hAnsi="Times New Roman" w:cs="Times New Roman"/>
+          <w:sz w:val="28"/>
+        </w:rPr>
+        <w:t>SweetAlert</w:t>
+      </w:r>
+      <w:proofErr w:type="spellEnd"/>
+      <w:r>
+        <w:rPr>
+          <w:rStyle w:val="Emphasis"/>
+          <w:rFonts w:ascii="Times New Roman" w:hAnsi="Times New Roman" w:cs="Times New Roman"/>
+          <w:sz w:val="28"/>
+        </w:rPr>
+        <w:t xml:space="preserve"> is used for the user game assistance.</w:t>
       </w:r>
     </w:p>
     <w:p>
@@ -1836,7 +2096,7 @@
       </w:pPr>
     </w:p>
     <w:sectPr>
-      <w:footerReference w:type="default" r:id="rId9"/>
+      <w:footerReference w:type="default" r:id="rId8"/>
       <w:pgSz w:w="12240" w:h="15840"/>
       <w:pgMar w:top="1440" w:right="1080" w:bottom="1440" w:left="1080" w:header="708" w:footer="708" w:gutter="0"/>
       <w:cols w:space="708"/>
@@ -1892,11 +2152,19 @@
       </w:rPr>
       <w:t xml:space="preserve"> </w:t>
     </w:r>
+    <w:proofErr w:type="spellStart"/>
     <w:r>
       <w:rPr>
         <w:rFonts w:ascii="Times New Roman" w:hAnsi="Times New Roman" w:cs="Times New Roman"/>
       </w:rPr>
-      <w:t>Telerik Academy 2015</w:t>
+      <w:t>Telerik</w:t>
+    </w:r>
+    <w:proofErr w:type="spellEnd"/>
+    <w:r>
+      <w:rPr>
+        <w:rFonts w:ascii="Times New Roman" w:hAnsi="Times New Roman" w:cs="Times New Roman"/>
+      </w:rPr>
+      <w:t xml:space="preserve"> Academy 2015</w:t>
     </w:r>
     <w:r>
       <w:rPr>

</xml_diff>